<commit_message>
Updated Final project reports
</commit_message>
<xml_diff>
--- a/Project Lab/Final report- summary of all reports.docx
+++ b/Project Lab/Final report- summary of all reports.docx
@@ -679,6 +679,7 @@
           <w:dataBinding w:prefixMappings="xmlns:ns0='http://schemas.openxmlformats.org/package/2006/metadata/core-properties' xmlns:ns1='http://purl.org/dc/elements/1.1/'" w:xpath="/ns0:coreProperties[1]/ns1:title[1]" w:storeItemID="{6C3C8BC8-F283-45AE-878A-BAB7291924A1}"/>
           <w:text/>
         </w:sdtPr>
+        <w:sdtEndPr/>
         <w:sdtContent>
           <w:r>
             <w:rPr>
@@ -1657,8 +1658,6 @@
         </w:rPr>
         <w:t xml:space="preserve">, </w:t>
       </w:r>
-      <w:bookmarkStart w:id="1" w:name="_GoBack"/>
-      <w:bookmarkEnd w:id="1"/>
       <w:r>
         <w:rPr>
           <w:rFonts w:ascii="Gisha" w:hAnsi="Gisha" w:cs="Gisha"/>
@@ -21075,7 +21074,7 @@
       <w:pPr>
         <w:spacing w:line="360" w:lineRule="auto"/>
         <w:rPr>
-          <w:rFonts w:ascii="Gisha" w:hAnsi="Gisha" w:cs="Gisha" w:hint="cs"/>
+          <w:rFonts w:ascii="Gisha" w:hAnsi="Gisha" w:cs="Gisha"/>
           <w:rtl/>
           <w:lang w:val="en-US"/>
         </w:rPr>
@@ -23208,7 +23207,7 @@
     <w:p>
       <w:pPr>
         <w:rPr>
-          <w:rFonts w:ascii="Gisha" w:hAnsi="Gisha" w:cs="Gisha" w:hint="cs"/>
+          <w:rFonts w:ascii="Gisha" w:hAnsi="Gisha" w:cs="Gisha"/>
           <w:b/>
           <w:bCs/>
           <w:rtl/>
@@ -23312,7 +23311,19 @@
           <w:u w:val="single"/>
           <w:rtl/>
         </w:rPr>
-        <w:t>אחת עשרה</w:t>
+        <w:t>אחת עשרה-</w:t>
+      </w:r>
+      <w:r>
+        <w:rPr>
+          <w:rFonts w:ascii="Gisha" w:hAnsi="Gisha" w:cs="Gisha"/>
+          <w:b/>
+          <w:bCs/>
+          <w:sz w:val="28"/>
+          <w:szCs w:val="28"/>
+          <w:u w:val="single"/>
+          <w:rtl/>
+        </w:rPr>
+        <w:t xml:space="preserve"> </w:t>
       </w:r>
       <w:r>
         <w:rPr>
@@ -23324,7 +23335,7 @@
           <w:u w:val="single"/>
           <w:rtl/>
         </w:rPr>
-        <w:t>-</w:t>
+        <w:t xml:space="preserve">הוספת </w:t>
       </w:r>
       <w:r>
         <w:rPr>
@@ -23334,13 +23345,13 @@
           <w:sz w:val="28"/>
           <w:szCs w:val="28"/>
           <w:u w:val="single"/>
-          <w:rtl/>
-        </w:rPr>
-        <w:t xml:space="preserve"> </w:t>
-      </w:r>
-      <w:r>
-        <w:rPr>
-          <w:rFonts w:ascii="Gisha" w:hAnsi="Gisha" w:cs="Gisha" w:hint="cs"/>
+          <w:lang w:val="en-US"/>
+        </w:rPr>
+        <w:t>Batch Normalization</w:t>
+      </w:r>
+      <w:r>
+        <w:rPr>
+          <w:rFonts w:ascii="Gisha" w:hAnsi="Gisha" w:cs="Gisha"/>
           <w:b/>
           <w:bCs/>
           <w:sz w:val="28"/>
@@ -23348,31 +23359,80 @@
           <w:u w:val="single"/>
           <w:rtl/>
         </w:rPr>
-        <w:t xml:space="preserve">הוספת </w:t>
-      </w:r>
-      <w:r>
-        <w:rPr>
-          <w:rFonts w:ascii="Gisha" w:hAnsi="Gisha" w:cs="Gisha"/>
-          <w:b/>
-          <w:bCs/>
-          <w:sz w:val="28"/>
-          <w:szCs w:val="28"/>
-          <w:u w:val="single"/>
+        <w:t>:</w:t>
+      </w:r>
+    </w:p>
+    <w:p>
+      <w:pPr>
+        <w:spacing w:line="360" w:lineRule="auto"/>
+        <w:rPr>
+          <w:rFonts w:ascii="Gisha" w:hAnsi="Gisha" w:cs="Gisha"/>
+          <w:rtl/>
+          <w:lang w:val="en-US"/>
+        </w:rPr>
+      </w:pPr>
+      <w:r>
+        <w:rPr>
+          <w:rFonts w:ascii="Gisha" w:hAnsi="Gisha" w:cs="Gisha" w:hint="cs"/>
+          <w:rtl/>
+          <w:lang w:val="en-US"/>
+        </w:rPr>
+        <w:t xml:space="preserve">לאחר חקירה באינטרנט, </w:t>
+      </w:r>
+      <w:r>
+        <w:rPr>
+          <w:rFonts w:ascii="Gisha" w:hAnsi="Gisha" w:cs="Gisha" w:hint="cs"/>
+          <w:rtl/>
+          <w:lang w:val="en-US"/>
+        </w:rPr>
+        <w:t>החלטנו</w:t>
+      </w:r>
+      <w:r>
+        <w:rPr>
+          <w:rFonts w:ascii="Gisha" w:hAnsi="Gisha" w:cs="Gisha" w:hint="cs"/>
+          <w:rtl/>
+          <w:lang w:val="en-US"/>
+        </w:rPr>
+        <w:t xml:space="preserve"> בניסוי זה</w:t>
+      </w:r>
+      <w:r>
+        <w:rPr>
+          <w:rFonts w:ascii="Gisha" w:hAnsi="Gisha" w:cs="Gisha" w:hint="cs"/>
+          <w:rtl/>
+          <w:lang w:val="en-US"/>
+        </w:rPr>
+        <w:t xml:space="preserve"> להוסיף לרשת </w:t>
+      </w:r>
+      <w:r>
+        <w:rPr>
+          <w:rFonts w:ascii="Gisha" w:hAnsi="Gisha" w:cs="Gisha" w:hint="cs"/>
+          <w:rtl/>
+          <w:lang w:val="en-US"/>
+        </w:rPr>
+        <w:t>ש</w:t>
+      </w:r>
+      <w:r>
+        <w:rPr>
+          <w:rFonts w:ascii="Gisha" w:hAnsi="Gisha" w:cs="Gisha" w:hint="cs"/>
+          <w:rtl/>
+          <w:lang w:val="en-US"/>
+        </w:rPr>
+        <w:t xml:space="preserve">לנו את שכבת </w:t>
+      </w:r>
+      <w:r>
+        <w:rPr>
+          <w:rFonts w:ascii="Gisha" w:hAnsi="Gisha" w:cs="Gisha"/>
           <w:lang w:val="en-US"/>
         </w:rPr>
         <w:t>Batch Normalization</w:t>
       </w:r>
       <w:r>
         <w:rPr>
-          <w:rFonts w:ascii="Gisha" w:hAnsi="Gisha" w:cs="Gisha"/>
-          <w:b/>
-          <w:bCs/>
-          <w:sz w:val="28"/>
-          <w:szCs w:val="28"/>
-          <w:u w:val="single"/>
-          <w:rtl/>
-        </w:rPr>
-        <w:t>:</w:t>
+          <w:rFonts w:ascii="Gisha" w:hAnsi="Gisha" w:cs="Gisha" w:hint="cs"/>
+          <w:rtl/>
+          <w:lang w:val="en-US"/>
+        </w:rPr>
+        <w:t>.</w:t>
       </w:r>
     </w:p>
     <w:p>
@@ -23380,79 +23440,6 @@
         <w:spacing w:line="360" w:lineRule="auto"/>
         <w:rPr>
           <w:rFonts w:ascii="Gisha" w:hAnsi="Gisha" w:cs="Gisha"/>
-          <w:rtl/>
-          <w:lang w:val="en-US"/>
-        </w:rPr>
-      </w:pPr>
-      <w:r>
-        <w:rPr>
-          <w:rFonts w:ascii="Gisha" w:hAnsi="Gisha" w:cs="Gisha" w:hint="cs"/>
-          <w:rtl/>
-          <w:lang w:val="en-US"/>
-        </w:rPr>
-        <w:t xml:space="preserve">לאחר חקירה באינטרנט, </w:t>
-      </w:r>
-      <w:r>
-        <w:rPr>
-          <w:rFonts w:ascii="Gisha" w:hAnsi="Gisha" w:cs="Gisha" w:hint="cs"/>
-          <w:rtl/>
-          <w:lang w:val="en-US"/>
-        </w:rPr>
-        <w:t>החלטנו</w:t>
-      </w:r>
-      <w:r>
-        <w:rPr>
-          <w:rFonts w:ascii="Gisha" w:hAnsi="Gisha" w:cs="Gisha" w:hint="cs"/>
-          <w:rtl/>
-          <w:lang w:val="en-US"/>
-        </w:rPr>
-        <w:t xml:space="preserve"> בניסוי זה</w:t>
-      </w:r>
-      <w:r>
-        <w:rPr>
-          <w:rFonts w:ascii="Gisha" w:hAnsi="Gisha" w:cs="Gisha" w:hint="cs"/>
-          <w:rtl/>
-          <w:lang w:val="en-US"/>
-        </w:rPr>
-        <w:t xml:space="preserve"> להוסיף לרשת </w:t>
-      </w:r>
-      <w:r>
-        <w:rPr>
-          <w:rFonts w:ascii="Gisha" w:hAnsi="Gisha" w:cs="Gisha" w:hint="cs"/>
-          <w:rtl/>
-          <w:lang w:val="en-US"/>
-        </w:rPr>
-        <w:t>ש</w:t>
-      </w:r>
-      <w:r>
-        <w:rPr>
-          <w:rFonts w:ascii="Gisha" w:hAnsi="Gisha" w:cs="Gisha" w:hint="cs"/>
-          <w:rtl/>
-          <w:lang w:val="en-US"/>
-        </w:rPr>
-        <w:t xml:space="preserve">לנו את שכבת </w:t>
-      </w:r>
-      <w:r>
-        <w:rPr>
-          <w:rFonts w:ascii="Gisha" w:hAnsi="Gisha" w:cs="Gisha"/>
-          <w:lang w:val="en-US"/>
-        </w:rPr>
-        <w:t>Batch Normalization</w:t>
-      </w:r>
-      <w:r>
-        <w:rPr>
-          <w:rFonts w:ascii="Gisha" w:hAnsi="Gisha" w:cs="Gisha" w:hint="cs"/>
-          <w:rtl/>
-          <w:lang w:val="en-US"/>
-        </w:rPr>
-        <w:t>.</w:t>
-      </w:r>
-    </w:p>
-    <w:p>
-      <w:pPr>
-        <w:spacing w:line="360" w:lineRule="auto"/>
-        <w:rPr>
-          <w:rFonts w:ascii="Gisha" w:hAnsi="Gisha" w:cs="Gisha" w:hint="cs"/>
           <w:rtl/>
           <w:lang w:val="en-US"/>
         </w:rPr>
@@ -25679,15 +25666,16 @@
             </w:pPr>
             <w:r>
               <w:rPr>
-                <w:rFonts w:ascii="Gisha" w:hAnsi="Gisha" w:cs="Gisha" w:hint="cs"/>
+                <w:rFonts w:ascii="Gisha" w:hAnsi="Gisha" w:cs="Gisha"/>
                 <w:b w:val="0"/>
                 <w:bCs w:val="0"/>
                 <w:sz w:val="24"/>
-                <w:rtl/>
                 <w:lang w:bidi="he-IL"/>
               </w:rPr>
-              <w:t>5</w:t>
+              <w:t>25</w:t>
             </w:r>
+            <w:bookmarkStart w:id="1" w:name="_GoBack"/>
+            <w:bookmarkEnd w:id="1"/>
           </w:p>
         </w:tc>
         <w:tc>
@@ -25831,7 +25819,7 @@
       <w:pPr>
         <w:bidi w:val="0"/>
         <w:rPr>
-          <w:rFonts w:ascii="Courier New" w:hAnsi="Courier New" w:hint="cs"/>
+          <w:rFonts w:ascii="Courier New" w:hAnsi="Courier New"/>
           <w:color w:val="212121"/>
           <w:sz w:val="21"/>
           <w:szCs w:val="21"/>
@@ -26150,7 +26138,7 @@
       <w:pPr>
         <w:spacing w:line="360" w:lineRule="auto"/>
         <w:rPr>
-          <w:rFonts w:ascii="Gisha" w:hAnsi="Gisha" w:cs="Gisha" w:hint="cs"/>
+          <w:rFonts w:ascii="Gisha" w:hAnsi="Gisha" w:cs="Gisha"/>
           <w:b/>
           <w:bCs/>
           <w:sz w:val="28"/>
@@ -26181,7 +26169,19 @@
           <w:u w:val="single"/>
           <w:rtl/>
         </w:rPr>
-        <w:t>שתיים</w:t>
+        <w:t>שתיים עשרה-</w:t>
+      </w:r>
+      <w:r>
+        <w:rPr>
+          <w:rFonts w:ascii="Gisha" w:hAnsi="Gisha" w:cs="Gisha"/>
+          <w:b/>
+          <w:bCs/>
+          <w:sz w:val="28"/>
+          <w:szCs w:val="28"/>
+          <w:u w:val="single"/>
+          <w:rtl/>
+        </w:rPr>
+        <w:t xml:space="preserve"> </w:t>
       </w:r>
       <w:r>
         <w:rPr>
@@ -26193,7 +26193,7 @@
           <w:u w:val="single"/>
           <w:rtl/>
         </w:rPr>
-        <w:t xml:space="preserve"> עשרה-</w:t>
+        <w:t xml:space="preserve">הוספת </w:t>
       </w:r>
       <w:r>
         <w:rPr>
@@ -26203,9 +26203,9 @@
           <w:sz w:val="28"/>
           <w:szCs w:val="28"/>
           <w:u w:val="single"/>
-          <w:rtl/>
-        </w:rPr>
-        <w:t xml:space="preserve"> </w:t>
+          <w:lang w:val="en-US"/>
+        </w:rPr>
+        <w:t>Dropout Layer</w:t>
       </w:r>
       <w:r>
         <w:rPr>
@@ -26216,33 +26216,42 @@
           <w:szCs w:val="28"/>
           <w:u w:val="single"/>
           <w:rtl/>
-        </w:rPr>
-        <w:t xml:space="preserve">הוספת </w:t>
-      </w:r>
-      <w:r>
-        <w:rPr>
-          <w:rFonts w:ascii="Gisha" w:hAnsi="Gisha" w:cs="Gisha"/>
-          <w:b/>
-          <w:bCs/>
-          <w:sz w:val="28"/>
-          <w:szCs w:val="28"/>
-          <w:u w:val="single"/>
-          <w:lang w:val="en-US"/>
-        </w:rPr>
-        <w:t>Dropout Layer</w:t>
-      </w:r>
+          <w:lang w:val="en-US"/>
+        </w:rPr>
+        <w:t>:</w:t>
+      </w:r>
+    </w:p>
+    <w:p>
+      <w:pPr>
+        <w:spacing w:line="360" w:lineRule="auto"/>
+        <w:rPr>
+          <w:rFonts w:ascii="Gisha" w:hAnsi="Gisha" w:cs="Gisha"/>
+          <w:rtl/>
+          <w:lang w:val="en-US"/>
+        </w:rPr>
+      </w:pPr>
       <w:r>
         <w:rPr>
           <w:rFonts w:ascii="Gisha" w:hAnsi="Gisha" w:cs="Gisha" w:hint="cs"/>
-          <w:b/>
-          <w:bCs/>
-          <w:sz w:val="28"/>
-          <w:szCs w:val="28"/>
-          <w:u w:val="single"/>
-          <w:rtl/>
-          <w:lang w:val="en-US"/>
-        </w:rPr>
-        <w:t>:</w:t>
+          <w:rtl/>
+          <w:lang w:val="en-US"/>
+        </w:rPr>
+        <w:t xml:space="preserve">שכבה זו לוקחת סט רנדומלי של משקלים ברשת ומאפסת אותן, וזאת בשביל למנוע מצב של </w:t>
+      </w:r>
+      <w:r>
+        <w:rPr>
+          <w:rFonts w:ascii="Gisha" w:hAnsi="Gisha" w:cs="Gisha"/>
+          <w:lang w:val="en-US"/>
+        </w:rPr>
+        <w:t>Overfitting</w:t>
+      </w:r>
+      <w:r>
+        <w:rPr>
+          <w:rFonts w:ascii="Gisha" w:hAnsi="Gisha" w:cs="Gisha" w:hint="cs"/>
+          <w:rtl/>
+          <w:lang w:val="en-US"/>
+        </w:rPr>
+        <w:t>.</w:t>
       </w:r>
     </w:p>
     <w:p>
@@ -26260,14 +26269,14 @@
           <w:rtl/>
           <w:lang w:val="en-US"/>
         </w:rPr>
-        <w:t xml:space="preserve">שכבה זו לוקחת סט רנדומלי של משקלים ברשת ומאפסת אותן, וזאת בשביל למנוע מצב של </w:t>
-      </w:r>
-      <w:r>
-        <w:rPr>
-          <w:rFonts w:ascii="Gisha" w:hAnsi="Gisha" w:cs="Gisha"/>
-          <w:lang w:val="en-US"/>
-        </w:rPr>
-        <w:t>Overfitting</w:t>
+        <w:t xml:space="preserve">מאחר ובכל הניסויים שלנו לא התרחש מצב של </w:t>
+      </w:r>
+      <w:r>
+        <w:rPr>
+          <w:rFonts w:ascii="Gisha" w:hAnsi="Gisha" w:cs="Gisha"/>
+          <w:lang w:val="en-US"/>
+        </w:rPr>
+        <w:t>overfitting</w:t>
       </w:r>
       <w:r>
         <w:rPr>
@@ -26275,7 +26284,7 @@
           <w:rtl/>
           <w:lang w:val="en-US"/>
         </w:rPr>
-        <w:t>.</w:t>
+        <w:t>, לא הוספנו את שכבה זו.</w:t>
       </w:r>
     </w:p>
     <w:p>
@@ -26283,39 +26292,6 @@
         <w:spacing w:line="360" w:lineRule="auto"/>
         <w:rPr>
           <w:rFonts w:ascii="Gisha" w:hAnsi="Gisha" w:cs="Gisha"/>
-          <w:rtl/>
-          <w:lang w:val="en-US"/>
-        </w:rPr>
-      </w:pPr>
-      <w:r>
-        <w:rPr>
-          <w:rFonts w:ascii="Gisha" w:hAnsi="Gisha" w:cs="Gisha" w:hint="cs"/>
-          <w:rtl/>
-          <w:lang w:val="en-US"/>
-        </w:rPr>
-        <w:t xml:space="preserve">מאחר ובכל הניסויים שלנו לא התרחש מצב של </w:t>
-      </w:r>
-      <w:r>
-        <w:rPr>
-          <w:rFonts w:ascii="Gisha" w:hAnsi="Gisha" w:cs="Gisha"/>
-          <w:lang w:val="en-US"/>
-        </w:rPr>
-        <w:t>overfitting</w:t>
-      </w:r>
-      <w:r>
-        <w:rPr>
-          <w:rFonts w:ascii="Gisha" w:hAnsi="Gisha" w:cs="Gisha" w:hint="cs"/>
-          <w:rtl/>
-          <w:lang w:val="en-US"/>
-        </w:rPr>
-        <w:t>, לא הוספנו את שכבה זו.</w:t>
-      </w:r>
-    </w:p>
-    <w:p>
-      <w:pPr>
-        <w:spacing w:line="360" w:lineRule="auto"/>
-        <w:rPr>
-          <w:rFonts w:ascii="Gisha" w:hAnsi="Gisha" w:cs="Gisha" w:hint="cs"/>
           <w:rtl/>
           <w:lang w:val="en-US"/>
         </w:rPr>
@@ -28667,7 +28643,7 @@
 </file>
 
 <file path=customXml/itemProps1.xml><?xml version="1.0" encoding="utf-8"?>
-<ds:datastoreItem xmlns:ds="http://schemas.openxmlformats.org/officeDocument/2006/customXml" ds:itemID="{57C15344-2F67-4B52-91B1-D6E88A29E1CB}">
+<ds:datastoreItem xmlns:ds="http://schemas.openxmlformats.org/officeDocument/2006/customXml" ds:itemID="{9A2CAE62-909A-44BD-947A-CFDA4CB894E9}">
   <ds:schemaRefs>
     <ds:schemaRef ds:uri="http://schemas.openxmlformats.org/officeDocument/2006/bibliography"/>
   </ds:schemaRefs>

</xml_diff>